<commit_message>
Completed modeling. Started conclusions notebook.
</commit_message>
<xml_diff>
--- a/report/Modeling.docx
+++ b/report/Modeling.docx
@@ -36,10 +36,25 @@
           <w:b/>
           <w:bCs/>
         </w:rPr>
-        <w:t>U-net</w:t>
+        <w:t xml:space="preserve">Unsupervised: </w:t>
+      </w:r>
+      <w:r>
+        <w:t>K-means clustering</w:t>
       </w:r>
     </w:p>
     <w:p/>
+    <w:p>
+      <w:r>
+        <w:rPr>
+          <w:b/>
+          <w:bCs/>
+        </w:rPr>
+        <w:t>Supervised:</w:t>
+      </w:r>
+      <w:r>
+        <w:t xml:space="preserve"> MLP Classifier, SVM</w:t>
+      </w:r>
+    </w:p>
     <w:p/>
     <w:sectPr>
       <w:pgSz w:w="12240" w:h="15840"/>

</xml_diff>